<commit_message>
fix: change logo and name, revise reference
🕯
</commit_message>
<xml_diff>
--- a/ENGR1000S2_SU25_Report_Template.docx
+++ b/ENGR1000S2_SU25_Report_Template.docx
@@ -11,6 +11,15 @@
           <w:lang w:eastAsia="zh-CN"/>
         </w:rPr>
       </w:pPr>
+      <w:commentRangeStart w:id="0"/>
+      <w:commentRangeEnd w:id="0"/>
+      <w:r>
+        <w:rPr>
+          <w:rStyle w:val="af2"/>
+        </w:rPr>
+        <w:commentReference w:id="0"/>
+      </w:r>
+      <w:commentRangeStart w:id="1"/>
       <w:r>
         <w:rPr>
           <w:rFonts w:ascii="Times New Roman" w:hAnsi="Times New Roman"/>
@@ -18,9 +27,9 @@
           <w:lang w:eastAsia="zh-CN"/>
         </w:rPr>
         <w:drawing>
-          <wp:inline distT="0" distB="0" distL="0" distR="0" wp14:anchorId="416C6A76" wp14:editId="773D0755">
-            <wp:extent cx="3883025" cy="878840"/>
-            <wp:effectExtent l="0" t="0" r="0" b="0"/>
+          <wp:inline distT="0" distB="0" distL="0" distR="0" wp14:anchorId="416C6A76" wp14:editId="18BB93AF">
+            <wp:extent cx="3531466" cy="926840"/>
+            <wp:effectExtent l="0" t="0" r="0" b="6985"/>
             <wp:docPr id="3" name="图片 3"/>
             <wp:cNvGraphicFramePr>
               <a:graphicFrameLocks xmlns:a="http://schemas.openxmlformats.org/drawingml/2006/main" noChangeAspect="1"/>
@@ -35,7 +44,7 @@
                     </pic:cNvPicPr>
                   </pic:nvPicPr>
                   <pic:blipFill>
-                    <a:blip r:embed="rId9" cstate="print">
+                    <a:blip r:embed="rId13" cstate="print">
                       <a:extLst>
                         <a:ext uri="{28A0092B-C50C-407E-A947-70E740481C1C}">
                           <a14:useLocalDpi xmlns:a14="http://schemas.microsoft.com/office/drawing/2010/main" val="0"/>
@@ -49,7 +58,7 @@
                   <pic:spPr>
                     <a:xfrm>
                       <a:off x="0" y="0"/>
-                      <a:ext cx="3883531" cy="879340"/>
+                      <a:ext cx="3531466" cy="926840"/>
                     </a:xfrm>
                     <a:prstGeom prst="rect">
                       <a:avLst/>
@@ -65,6 +74,23 @@
           </wp:inline>
         </w:drawing>
       </w:r>
+      <w:commentRangeEnd w:id="1"/>
+      <w:r>
+        <w:rPr>
+          <w:rStyle w:val="af2"/>
+        </w:rPr>
+        <w:commentReference w:id="1"/>
+      </w:r>
+    </w:p>
+    <w:p>
+      <w:pPr>
+        <w:pStyle w:val="OrgNameandDate"/>
+        <w:rPr>
+          <w:rFonts w:ascii="Times New Roman" w:hAnsi="Times New Roman"/>
+          <w:b/>
+          <w:lang w:eastAsia="zh-CN"/>
+        </w:rPr>
+      </w:pPr>
       <w:r>
         <w:rPr>
           <w:rFonts w:ascii="Times New Roman" w:hAnsi="Times New Roman"/>
@@ -134,7 +160,7 @@
         </w:rPr>
         <w:t>, 202</w:t>
       </w:r>
-      <w:bookmarkStart w:id="0" w:name="_Toc4214690"/>
+      <w:bookmarkStart w:id="2" w:name="_Toc4214690"/>
       <w:r>
         <w:rPr>
           <w:rFonts w:ascii="Times New Roman" w:hAnsi="Times New Roman" w:hint="eastAsia"/>
@@ -261,7 +287,7 @@
                 <v:stroke joinstyle="miter"/>
                 <v:path gradientshapeok="t" o:connecttype="rect"/>
               </v:shapetype>
-              <v:shape id="文本框 4" o:spid="_x0000_s1026" type="#_x0000_t202" style="position:absolute;left:0;text-align:left;margin-left:0;margin-top:14.85pt;width:2in;height:2in;z-index:251696128;visibility:visible;mso-wrap-style:none;mso-wrap-distance-left:9pt;mso-wrap-distance-top:0;mso-wrap-distance-right:9pt;mso-wrap-distance-bottom:0;mso-position-horizontal:left;mso-position-horizontal-relative:margin;mso-position-vertical:absolute;mso-position-vertical-relative:text;v-text-anchor:top" o:gfxdata="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" filled="f" stroked="f">
+              <v:shape id="文本框 4" o:spid="_x0000_s1026" type="#_x0000_t202" style="position:absolute;left:0;text-align:left;margin-left:0;margin-top:14.85pt;width:2in;height:2in;z-index:251696128;visibility:visible;mso-wrap-style:none;mso-wrap-distance-left:9pt;mso-wrap-distance-top:0;mso-wrap-distance-right:9pt;mso-wrap-distance-bottom:0;mso-position-horizontal:left;mso-position-horizontal-relative:margin;mso-position-vertical:absolute;mso-position-vertical-relative:text;v-text-anchor:top" o:gfxdata="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" filled="f" stroked="f">
                 <v:textbox style="mso-fit-shape-to-text:t">
                   <w:txbxContent>
                     <w:p>
@@ -332,7 +358,7 @@
         <w:t xml:space="preserve">  </w:t>
       </w:r>
     </w:p>
-    <w:bookmarkEnd w:id="0"/>
+    <w:bookmarkEnd w:id="2"/>
     <w:p>
       <w:pPr>
         <w:pStyle w:val="ProjectTitle"/>
@@ -425,7 +451,7 @@
           </mc:Choice>
           <mc:Fallback>
             <w:pict>
-              <v:rect w14:anchorId="15839FF6" id="矩形 7" o:spid="_x0000_s1027" style="position:absolute;margin-left:192pt;margin-top:4.75pt;width:222.75pt;height:42pt;z-index:251697152;visibility:visible;mso-wrap-style:square;mso-wrap-distance-left:9pt;mso-wrap-distance-top:0;mso-wrap-distance-right:9pt;mso-wrap-distance-bottom:0;mso-position-horizontal:absolute;mso-position-horizontal-relative:text;mso-position-vertical:absolute;mso-position-vertical-relative:text;v-text-anchor:middle" o:gfxdata="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" filled="f" stroked="f" strokeweight="1pt">
+              <v:rect w14:anchorId="15839FF6" id="矩形 7" o:spid="_x0000_s1027" style="position:absolute;margin-left:192pt;margin-top:4.75pt;width:222.75pt;height:42pt;z-index:251697152;visibility:visible;mso-wrap-style:square;mso-wrap-distance-left:9pt;mso-wrap-distance-top:0;mso-wrap-distance-right:9pt;mso-wrap-distance-bottom:0;mso-position-horizontal:absolute;mso-position-horizontal-relative:text;mso-position-vertical:absolute;mso-position-vertical-relative:text;v-text-anchor:middle" o:gfxdata="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" filled="f" stroked="f" strokeweight="1pt">
                 <v:textbox>
                   <w:txbxContent>
                     <w:p>
@@ -702,7 +728,7 @@
           </mc:Choice>
           <mc:Fallback>
             <w:pict>
-              <v:rect w14:anchorId="085AC1E1" id="矩形 12" o:spid="_x0000_s1028" style="position:absolute;margin-left:0;margin-top:24.75pt;width:423pt;height:271.5pt;z-index:251698176;visibility:visible;mso-wrap-style:square;mso-wrap-distance-left:9pt;mso-wrap-distance-top:0;mso-wrap-distance-right:9pt;mso-wrap-distance-bottom:0;mso-position-horizontal:left;mso-position-horizontal-relative:margin;mso-position-vertical:absolute;mso-position-vertical-relative:text;v-text-anchor:middle" o:gfxdata="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" filled="f" strokecolor="#1f3763 [1604]" strokeweight="1pt">
+              <v:rect w14:anchorId="085AC1E1" id="矩形 12" o:spid="_x0000_s1028" style="position:absolute;margin-left:0;margin-top:24.75pt;width:423pt;height:271.5pt;z-index:251698176;visibility:visible;mso-wrap-style:square;mso-wrap-distance-left:9pt;mso-wrap-distance-top:0;mso-wrap-distance-right:9pt;mso-wrap-distance-bottom:0;mso-position-horizontal:left;mso-position-horizontal-relative:margin;mso-position-vertical:absolute;mso-position-vertical-relative:text;v-text-anchor:middle" o:gfxdata="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" filled="f" strokecolor="#1f3763 [1604]" strokeweight="1pt">
                 <v:textbox>
                   <w:txbxContent>
                     <w:p>
@@ -1031,7 +1057,6 @@
         </w:rPr>
         <w:t>，</w:t>
       </w:r>
-      <w:proofErr w:type="spellStart"/>
       <w:r>
         <w:rPr>
           <w:rFonts w:ascii="Times New Roman" w:hAnsi="Times New Roman"/>
@@ -1043,7 +1068,6 @@
         </w:rPr>
         <w:t>email@address</w:t>
       </w:r>
-      <w:proofErr w:type="spellEnd"/>
     </w:p>
     <w:p>
       <w:pPr>
@@ -1110,51 +1134,32 @@
         </w:rPr>
         <w:t>，</w:t>
       </w:r>
-      <w:r>
-        <w:fldChar w:fldCharType="begin"/>
-      </w:r>
-      <w:r>
-        <w:instrText xml:space="preserve"> HYPERLINK "mailto:ting.sun@sjtu.edu.cn" </w:instrText>
-      </w:r>
-      <w:r>
-        <w:fldChar w:fldCharType="separate"/>
-      </w:r>
-      <w:r>
-        <w:rPr>
-          <w:rStyle w:val="af1"/>
-          <w:rFonts w:ascii="Times New Roman" w:hAnsi="Times New Roman" w:hint="eastAsia"/>
-          <w:i/>
-          <w:color w:val="000000" w:themeColor="text1"/>
-          <w:sz w:val="28"/>
-          <w:szCs w:val="40"/>
-          <w:lang w:eastAsia="zh-CN"/>
-        </w:rPr>
-        <w:t>t</w:t>
-      </w:r>
-      <w:r>
-        <w:rPr>
-          <w:rStyle w:val="af1"/>
-          <w:rFonts w:ascii="Times New Roman" w:hAnsi="Times New Roman"/>
-          <w:i/>
-          <w:color w:val="000000" w:themeColor="text1"/>
-          <w:sz w:val="28"/>
-          <w:szCs w:val="40"/>
-          <w:lang w:eastAsia="zh-CN"/>
-        </w:rPr>
-        <w:t>ing.sun@sjtu.edu.cn</w:t>
-      </w:r>
-      <w:r>
-        <w:rPr>
-          <w:rStyle w:val="af1"/>
-          <w:rFonts w:ascii="Times New Roman" w:hAnsi="Times New Roman"/>
-          <w:i/>
-          <w:color w:val="000000" w:themeColor="text1"/>
-          <w:sz w:val="28"/>
-          <w:szCs w:val="40"/>
-          <w:lang w:eastAsia="zh-CN"/>
-        </w:rPr>
-        <w:fldChar w:fldCharType="end"/>
-      </w:r>
+      <w:hyperlink r:id="rId14" w:history="1">
+        <w:r>
+          <w:rPr>
+            <w:rStyle w:val="af1"/>
+            <w:rFonts w:ascii="Times New Roman" w:hAnsi="Times New Roman" w:hint="eastAsia"/>
+            <w:i/>
+            <w:color w:val="000000" w:themeColor="text1"/>
+            <w:sz w:val="28"/>
+            <w:szCs w:val="40"/>
+            <w:lang w:eastAsia="zh-CN"/>
+          </w:rPr>
+          <w:t>t</w:t>
+        </w:r>
+        <w:r>
+          <w:rPr>
+            <w:rStyle w:val="af1"/>
+            <w:rFonts w:ascii="Times New Roman" w:hAnsi="Times New Roman"/>
+            <w:i/>
+            <w:color w:val="000000" w:themeColor="text1"/>
+            <w:sz w:val="28"/>
+            <w:szCs w:val="40"/>
+            <w:lang w:eastAsia="zh-CN"/>
+          </w:rPr>
+          <w:t>ing.sun@sjtu.edu.cn</w:t>
+        </w:r>
+      </w:hyperlink>
     </w:p>
     <w:p>
       <w:pPr>
@@ -1194,7 +1199,6 @@
         </w:rPr>
         <w:t xml:space="preserve">, </w:t>
       </w:r>
-      <w:proofErr w:type="spellStart"/>
       <w:r>
         <w:rPr>
           <w:rFonts w:ascii="Times New Roman" w:hAnsi="Times New Roman"/>
@@ -1206,7 +1210,6 @@
         </w:rPr>
         <w:t>email@address</w:t>
       </w:r>
-      <w:proofErr w:type="spellEnd"/>
     </w:p>
     <w:p>
       <w:pPr>
@@ -1218,9 +1221,9 @@
           <w:lang w:eastAsia="zh-CN"/>
         </w:rPr>
         <w:sectPr>
-          <w:footerReference w:type="even" r:id="rId10"/>
-          <w:footerReference w:type="default" r:id="rId11"/>
-          <w:footerReference w:type="first" r:id="rId12"/>
+          <w:footerReference w:type="even" r:id="rId15"/>
+          <w:footerReference w:type="default" r:id="rId16"/>
+          <w:footerReference w:type="first" r:id="rId17"/>
           <w:pgSz w:w="11906" w:h="16838"/>
           <w:pgMar w:top="1440" w:right="1800" w:bottom="1440" w:left="1800" w:header="720" w:footer="720" w:gutter="0"/>
           <w:cols w:space="720"/>
@@ -1238,10 +1241,10 @@
         </w:numPr>
         <w:spacing w:after="200"/>
       </w:pPr>
-      <w:bookmarkStart w:id="1" w:name="_Toc14949651"/>
-      <w:bookmarkStart w:id="2" w:name="_Toc198418811"/>
-      <w:bookmarkStart w:id="3" w:name="_Hlk12742005"/>
-      <w:bookmarkStart w:id="4" w:name="_Hlk14602927"/>
+      <w:bookmarkStart w:id="3" w:name="_Toc14949651"/>
+      <w:bookmarkStart w:id="4" w:name="_Toc198418811"/>
+      <w:bookmarkStart w:id="5" w:name="_Hlk12742005"/>
+      <w:bookmarkStart w:id="6" w:name="_Hlk14602927"/>
       <w:r>
         <w:lastRenderedPageBreak/>
         <w:t>A</w:t>
@@ -1261,8 +1264,8 @@
         </w:rPr>
         <w:t>t</w:t>
       </w:r>
-      <w:bookmarkEnd w:id="1"/>
-      <w:bookmarkEnd w:id="2"/>
+      <w:bookmarkEnd w:id="3"/>
+      <w:bookmarkEnd w:id="4"/>
     </w:p>
     <w:p>
       <w:pPr>
@@ -1337,7 +1340,7 @@
         <w:pStyle w:val="ProjectName"/>
         <w:spacing w:before="240" w:after="200" w:line="260" w:lineRule="exact"/>
         <w:rPr>
-          <w:rFonts w:ascii="Times New Roman" w:hAnsi="Times New Roman" w:hint="eastAsia"/>
+          <w:rFonts w:ascii="Times New Roman" w:hAnsi="Times New Roman"/>
           <w:sz w:val="24"/>
           <w:szCs w:val="40"/>
           <w:lang w:eastAsia="zh-CN"/>
@@ -1401,13 +1404,13 @@
         </w:numPr>
         <w:spacing w:after="200"/>
       </w:pPr>
-      <w:bookmarkStart w:id="5" w:name="_Toc14949652"/>
-      <w:bookmarkStart w:id="6" w:name="_Toc198418812"/>
+      <w:bookmarkStart w:id="7" w:name="_Toc14949652"/>
+      <w:bookmarkStart w:id="8" w:name="_Toc198418812"/>
       <w:r>
         <w:t>Acknowledgments</w:t>
       </w:r>
-      <w:bookmarkEnd w:id="5"/>
-      <w:bookmarkEnd w:id="6"/>
+      <w:bookmarkEnd w:id="7"/>
+      <w:bookmarkEnd w:id="8"/>
     </w:p>
     <w:p>
       <w:pPr>
@@ -1507,7 +1510,7 @@
         <w:pStyle w:val="ProjectName"/>
         <w:spacing w:before="240" w:after="200" w:line="260" w:lineRule="exact"/>
         <w:rPr>
-          <w:rFonts w:ascii="Times New Roman" w:hAnsi="Times New Roman" w:hint="eastAsia"/>
+          <w:rFonts w:ascii="Times New Roman" w:hAnsi="Times New Roman"/>
           <w:sz w:val="20"/>
           <w:lang w:eastAsia="zh-CN"/>
         </w:rPr>
@@ -2921,7 +2924,7 @@
       <w:pPr>
         <w:spacing w:before="240" w:after="200" w:line="260" w:lineRule="exact"/>
         <w:rPr>
-          <w:rFonts w:ascii="Times New Roman" w:hAnsi="Times New Roman" w:hint="eastAsia"/>
+          <w:rFonts w:ascii="Times New Roman" w:hAnsi="Times New Roman"/>
           <w:lang w:eastAsia="zh-CN"/>
         </w:rPr>
       </w:pPr>
@@ -2935,14 +2938,14 @@
         </w:numPr>
         <w:spacing w:after="200"/>
       </w:pPr>
-      <w:bookmarkStart w:id="7" w:name="_Toc14949653"/>
-      <w:bookmarkStart w:id="8" w:name="_Toc198418813"/>
+      <w:bookmarkStart w:id="9" w:name="_Toc14949653"/>
+      <w:bookmarkStart w:id="10" w:name="_Toc198418813"/>
       <w:r>
         <w:lastRenderedPageBreak/>
         <w:t>Introduction</w:t>
       </w:r>
-      <w:bookmarkEnd w:id="7"/>
-      <w:bookmarkEnd w:id="8"/>
+      <w:bookmarkEnd w:id="9"/>
+      <w:bookmarkEnd w:id="10"/>
       <w:r>
         <w:t xml:space="preserve"> </w:t>
       </w:r>
@@ -3141,7 +3144,7 @@
       <w:pPr>
         <w:spacing w:before="240" w:after="200" w:line="260" w:lineRule="exact"/>
         <w:rPr>
-          <w:rFonts w:ascii="Times New Roman" w:hAnsi="Times New Roman" w:hint="eastAsia"/>
+          <w:rFonts w:ascii="Times New Roman" w:hAnsi="Times New Roman"/>
           <w:lang w:eastAsia="zh-CN"/>
         </w:rPr>
       </w:pPr>
@@ -3155,15 +3158,15 @@
         </w:numPr>
         <w:spacing w:after="200"/>
       </w:pPr>
-      <w:bookmarkStart w:id="9" w:name="_Toc14949654"/>
-      <w:bookmarkStart w:id="10" w:name="_Toc198418814"/>
-      <w:bookmarkEnd w:id="3"/>
-      <w:bookmarkEnd w:id="4"/>
+      <w:bookmarkStart w:id="11" w:name="_Toc14949654"/>
+      <w:bookmarkStart w:id="12" w:name="_Toc198418814"/>
+      <w:bookmarkEnd w:id="5"/>
+      <w:bookmarkEnd w:id="6"/>
       <w:r>
         <w:t>Project Management</w:t>
       </w:r>
-      <w:bookmarkEnd w:id="9"/>
-      <w:bookmarkEnd w:id="10"/>
+      <w:bookmarkEnd w:id="11"/>
+      <w:bookmarkEnd w:id="12"/>
     </w:p>
     <w:p>
       <w:pPr>
@@ -3291,7 +3294,7 @@
                     </pic:cNvPicPr>
                   </pic:nvPicPr>
                   <pic:blipFill>
-                    <a:blip r:embed="rId13">
+                    <a:blip r:embed="rId18">
                       <a:extLst>
                         <a:ext uri="{28A0092B-C50C-407E-A947-70E740481C1C}">
                           <a14:useLocalDpi xmlns:a14="http://schemas.microsoft.com/office/drawing/2010/main" val="0"/>
@@ -8813,14 +8816,14 @@
         </w:numPr>
         <w:spacing w:after="200"/>
       </w:pPr>
-      <w:bookmarkStart w:id="11" w:name="_Toc14949655"/>
-      <w:bookmarkStart w:id="12" w:name="_Toc198418815"/>
+      <w:bookmarkStart w:id="13" w:name="_Toc14949655"/>
+      <w:bookmarkStart w:id="14" w:name="_Toc198418815"/>
       <w:r>
         <w:lastRenderedPageBreak/>
         <w:t>System Design and Assembly</w:t>
       </w:r>
-      <w:bookmarkEnd w:id="11"/>
-      <w:bookmarkEnd w:id="12"/>
+      <w:bookmarkEnd w:id="13"/>
+      <w:bookmarkEnd w:id="14"/>
     </w:p>
     <w:p>
       <w:pPr>
@@ -8978,7 +8981,7 @@
                     </pic:cNvPicPr>
                   </pic:nvPicPr>
                   <pic:blipFill>
-                    <a:blip r:embed="rId14" cstate="print">
+                    <a:blip r:embed="rId19" cstate="print">
                       <a:extLst>
                         <a:ext uri="{28A0092B-C50C-407E-A947-70E740481C1C}">
                           <a14:useLocalDpi xmlns:a14="http://schemas.microsoft.com/office/drawing/2010/main" val="0"/>
@@ -10077,7 +10080,7 @@
                     </pic:cNvPicPr>
                   </pic:nvPicPr>
                   <pic:blipFill>
-                    <a:blip r:embed="rId15" cstate="print">
+                    <a:blip r:embed="rId20" cstate="print">
                       <a:extLst>
                         <a:ext uri="{28A0092B-C50C-407E-A947-70E740481C1C}">
                           <a14:useLocalDpi xmlns:a14="http://schemas.microsoft.com/office/drawing/2010/main" val="0"/>
@@ -10170,7 +10173,7 @@
         </w:rPr>
       </w:pPr>
     </w:p>
-    <w:bookmarkStart w:id="13" w:name="_Toc14949656"/>
+    <w:bookmarkStart w:id="15" w:name="_Toc14949656"/>
     <w:p>
       <w:pPr>
         <w:spacing w:before="240" w:after="200" w:line="260" w:lineRule="exact"/>
@@ -10276,7 +10279,7 @@
           </mc:Choice>
           <mc:Fallback>
             <w:pict>
-              <v:oval w14:anchorId="248657F2" id="椭圆 24" o:spid="_x0000_s1029" style="position:absolute;margin-left:0;margin-top:55.6pt;width:387pt;height:117.75pt;z-index:251704320;visibility:visible;mso-wrap-style:square;mso-wrap-distance-left:9pt;mso-wrap-distance-top:0;mso-wrap-distance-right:9pt;mso-wrap-distance-bottom:0;mso-position-horizontal:center;mso-position-horizontal-relative:margin;mso-position-vertical:absolute;mso-position-vertical-relative:text;v-text-anchor:middle" o:gfxdata="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" fillcolor="#ededed [662]" stroked="f" strokeweight="1pt">
+              <v:oval w14:anchorId="248657F2" id="椭圆 24" o:spid="_x0000_s1029" style="position:absolute;margin-left:0;margin-top:55.6pt;width:387pt;height:117.75pt;z-index:251704320;visibility:visible;mso-wrap-style:square;mso-wrap-distance-left:9pt;mso-wrap-distance-top:0;mso-wrap-distance-right:9pt;mso-wrap-distance-bottom:0;mso-position-horizontal:center;mso-position-horizontal-relative:margin;mso-position-vertical:absolute;mso-position-vertical-relative:text;v-text-anchor:middle" o:gfxdata="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" fillcolor="#ededed [662]" stroked="f" strokeweight="1pt">
                 <v:stroke joinstyle="miter"/>
                 <v:textbox>
                   <w:txbxContent>
@@ -10326,7 +10329,7 @@
           <w:lang w:eastAsia="zh-CN"/>
         </w:rPr>
       </w:pPr>
-      <w:bookmarkStart w:id="14" w:name="_Toc198418816"/>
+      <w:bookmarkStart w:id="16" w:name="_Toc198418816"/>
       <w:r>
         <w:rPr>
           <w:lang w:eastAsia="zh-CN"/>
@@ -10334,8 +10337,8 @@
         <w:lastRenderedPageBreak/>
         <w:t>Measurement Results and Discussion</w:t>
       </w:r>
-      <w:bookmarkEnd w:id="13"/>
-      <w:bookmarkEnd w:id="14"/>
+      <w:bookmarkEnd w:id="15"/>
+      <w:bookmarkEnd w:id="16"/>
     </w:p>
     <w:p>
       <w:pPr>
@@ -10348,7 +10351,7 @@
           <w:sz w:val="20"/>
         </w:rPr>
       </w:pPr>
-      <w:bookmarkStart w:id="15" w:name="_Toc14949658"/>
+      <w:bookmarkStart w:id="17" w:name="_Toc14949658"/>
       <w:r>
         <w:rPr>
           <w:rFonts w:ascii="Times New Roman" w:hAnsi="Times New Roman"/>
@@ -10587,7 +10590,7 @@
                     </pic:cNvPicPr>
                   </pic:nvPicPr>
                   <pic:blipFill>
-                    <a:blip r:embed="rId16">
+                    <a:blip r:embed="rId21">
                       <a:extLst>
                         <a:ext uri="{28A0092B-C50C-407E-A947-70E740481C1C}">
                           <a14:useLocalDpi xmlns:a14="http://schemas.microsoft.com/office/drawing/2010/main" val="0"/>
@@ -10723,15 +10726,15 @@
           <w:lang w:eastAsia="zh-CN"/>
         </w:rPr>
       </w:pPr>
-      <w:bookmarkStart w:id="16" w:name="_Toc198418817"/>
+      <w:bookmarkStart w:id="18" w:name="_Toc198418817"/>
       <w:r>
         <w:rPr>
           <w:lang w:eastAsia="zh-CN"/>
         </w:rPr>
         <w:t>Conclusions</w:t>
       </w:r>
-      <w:bookmarkEnd w:id="15"/>
-      <w:bookmarkEnd w:id="16"/>
+      <w:bookmarkEnd w:id="17"/>
+      <w:bookmarkEnd w:id="18"/>
     </w:p>
     <w:p>
       <w:pPr>
@@ -10744,7 +10747,7 @@
           <w:sz w:val="20"/>
         </w:rPr>
       </w:pPr>
-      <w:bookmarkStart w:id="17" w:name="_Toc14949659"/>
+      <w:bookmarkStart w:id="19" w:name="_Toc14949659"/>
       <w:r>
         <w:rPr>
           <w:rFonts w:ascii="Times New Roman" w:hAnsi="Times New Roman"/>
@@ -10791,15 +10794,15 @@
           <w:lang w:eastAsia="zh-CN"/>
         </w:rPr>
       </w:pPr>
-      <w:bookmarkStart w:id="18" w:name="_Toc198418818"/>
+      <w:bookmarkStart w:id="20" w:name="_Toc198418818"/>
       <w:r>
         <w:rPr>
           <w:lang w:eastAsia="zh-CN"/>
         </w:rPr>
         <w:t>References</w:t>
       </w:r>
-      <w:bookmarkEnd w:id="17"/>
-      <w:bookmarkEnd w:id="18"/>
+      <w:bookmarkEnd w:id="19"/>
+      <w:bookmarkEnd w:id="20"/>
     </w:p>
     <w:p>
       <w:pPr>
@@ -10811,7 +10814,7 @@
           <w:lang w:eastAsia="zh-CN"/>
         </w:rPr>
       </w:pPr>
-      <w:bookmarkStart w:id="19" w:name="_Toc14949660"/>
+      <w:bookmarkStart w:id="21" w:name="_Toc14949660"/>
       <w:r>
         <w:rPr>
           <w:sz w:val="20"/>
@@ -10847,7 +10850,7 @@
         </w:rPr>
         <w:t xml:space="preserve">The DOI (digital object identifier) should be incorporated in every reference for which it is available (see Ref. 1 sample); for more information on DOIs, visit </w:t>
       </w:r>
-      <w:hyperlink r:id="rId17" w:history="1">
+      <w:hyperlink r:id="rId22" w:history="1">
         <w:r>
           <w:rPr>
             <w:rStyle w:val="af1"/>
@@ -10862,7 +10865,7 @@
         </w:rPr>
         <w:t xml:space="preserve"> or </w:t>
       </w:r>
-      <w:hyperlink r:id="rId18" w:history="1">
+      <w:hyperlink r:id="rId23" w:history="1">
         <w:r>
           <w:rPr>
             <w:rStyle w:val="af1"/>
@@ -10958,20 +10961,7 @@
           <w:szCs w:val="18"/>
         </w:rPr>
         <w:tab/>
-      </w:r>
-      <w:proofErr w:type="spellStart"/>
-      <w:r>
-        <w:rPr>
-          <w:szCs w:val="18"/>
-        </w:rPr>
-        <w:t>Vatistas</w:t>
-      </w:r>
-      <w:proofErr w:type="spellEnd"/>
-      <w:r>
-        <w:rPr>
-          <w:szCs w:val="18"/>
-        </w:rPr>
-        <w:t xml:space="preserve">, G. H., Lin, S., and Kwok, C. K., “Reverse Flow Radius in Vortex Chambers,” </w:t>
+        <w:t xml:space="preserve">Vatistas, G. H., Lin, S., and Kwok, C. K., “Reverse Flow Radius in Vortex Chambers,” </w:t>
       </w:r>
       <w:r>
         <w:rPr>
@@ -11000,20 +10990,7 @@
           <w:szCs w:val="18"/>
         </w:rPr>
         <w:tab/>
-      </w:r>
-      <w:proofErr w:type="spellStart"/>
-      <w:r>
-        <w:rPr>
-          <w:szCs w:val="18"/>
-        </w:rPr>
-        <w:t>doi</w:t>
-      </w:r>
-      <w:proofErr w:type="spellEnd"/>
-      <w:r>
-        <w:rPr>
-          <w:szCs w:val="18"/>
-        </w:rPr>
-        <w:t>: 10.2514/3.13046</w:t>
+        <w:t>doi: 10.2514/3.13046</w:t>
       </w:r>
     </w:p>
     <w:p>
@@ -11064,20 +11041,7 @@
           <w:szCs w:val="18"/>
         </w:rPr>
         <w:tab/>
-      </w:r>
-      <w:proofErr w:type="spellStart"/>
-      <w:r>
-        <w:rPr>
-          <w:szCs w:val="18"/>
-        </w:rPr>
-        <w:t>doi</w:t>
-      </w:r>
-      <w:proofErr w:type="spellEnd"/>
-      <w:r>
-        <w:rPr>
-          <w:szCs w:val="18"/>
-        </w:rPr>
-        <w:t>: 10.2514/1.C033040</w:t>
+        <w:t>doi: 10.2514/1.C033040</w:t>
       </w:r>
     </w:p>
     <w:p>
@@ -11099,20 +11063,7 @@
           <w:szCs w:val="18"/>
         </w:rPr>
         <w:tab/>
-      </w:r>
-      <w:proofErr w:type="spellStart"/>
-      <w:r>
-        <w:rPr>
-          <w:szCs w:val="18"/>
-        </w:rPr>
-        <w:t>Dornheim</w:t>
-      </w:r>
-      <w:proofErr w:type="spellEnd"/>
-      <w:r>
-        <w:rPr>
-          <w:szCs w:val="18"/>
-        </w:rPr>
-        <w:t xml:space="preserve">, M. A., “Planetary Flight Surge Faces Budget Realities,” </w:t>
+        <w:t xml:space="preserve">Dornheim, M. A., “Planetary Flight Surge Faces Budget Realities,” </w:t>
       </w:r>
       <w:r>
         <w:rPr>
@@ -11147,20 +11098,7 @@
           <w:szCs w:val="18"/>
         </w:rPr>
         <w:tab/>
-      </w:r>
-      <w:proofErr w:type="spellStart"/>
-      <w:r>
-        <w:rPr>
-          <w:szCs w:val="18"/>
-        </w:rPr>
-        <w:t>Terster</w:t>
-      </w:r>
-      <w:proofErr w:type="spellEnd"/>
-      <w:r>
-        <w:rPr>
-          <w:szCs w:val="18"/>
-        </w:rPr>
-        <w:t xml:space="preserve">, W., “NASA Considers Switch to Delta 2,” </w:t>
+        <w:t xml:space="preserve">Terster, W., “NASA Considers Switch to Delta 2,” </w:t>
       </w:r>
       <w:r>
         <w:rPr>
@@ -11234,7 +11172,23 @@
           <w:i/>
           <w:szCs w:val="18"/>
         </w:rPr>
-        <w:t>Computational Methods in Fluid Flow</w:t>
+        <w:t xml:space="preserve">Computational Methods </w:t>
+      </w:r>
+      <w:r>
+        <w:rPr>
+          <w:rFonts w:hint="eastAsia"/>
+          <w:i/>
+          <w:szCs w:val="18"/>
+          <w:lang w:eastAsia="zh-CN"/>
+        </w:rPr>
+        <w:t>for</w:t>
+      </w:r>
+      <w:r>
+        <w:rPr>
+          <w:i/>
+          <w:szCs w:val="18"/>
+        </w:rPr>
+        <w:t xml:space="preserve"> Fluid Flow</w:t>
       </w:r>
       <w:r>
         <w:rPr>
@@ -11501,35 +11455,7 @@
         <w:rPr>
           <w:szCs w:val="18"/>
         </w:rPr>
-        <w:t xml:space="preserve">[12] Steger, J. L., Jr., </w:t>
-      </w:r>
-      <w:proofErr w:type="spellStart"/>
-      <w:r>
-        <w:rPr>
-          <w:szCs w:val="18"/>
-        </w:rPr>
-        <w:t>Nietubicz</w:t>
-      </w:r>
-      <w:proofErr w:type="spellEnd"/>
-      <w:r>
-        <w:rPr>
-          <w:szCs w:val="18"/>
-        </w:rPr>
-        <w:t xml:space="preserve">, C. J., and </w:t>
-      </w:r>
-      <w:proofErr w:type="spellStart"/>
-      <w:r>
-        <w:rPr>
-          <w:szCs w:val="18"/>
-        </w:rPr>
-        <w:t>Heavey</w:t>
-      </w:r>
-      <w:proofErr w:type="spellEnd"/>
-      <w:r>
-        <w:rPr>
-          <w:szCs w:val="18"/>
-        </w:rPr>
-        <w:t>, J. E., “A General Curvilinear Grid Generation Program for Projectile Configurations,” U.S. Army Ballistic Research Lab., Rept. ARBRL-MR03142, Aberdeen Proving Ground, MD, Oct. 1981.</w:t>
+        <w:t>[12] Steger, J. L., Jr., Nietubicz, C. J., and Heavey, J. E., “A General Curvilinear Grid Generation Program for Projectile Configurations,” U.S. Army Ballistic Research Lab., Rept. ARBRL-MR03142, Aberdeen Proving Ground, MD, Oct. 1981.</w:t>
       </w:r>
     </w:p>
     <w:p>
@@ -11618,21 +11544,7 @@
         <w:rPr>
           <w:szCs w:val="18"/>
         </w:rPr>
-        <w:t xml:space="preserve">Regularly issued electronic journals and other publications are permitted as references. Include the </w:t>
-      </w:r>
-      <w:proofErr w:type="spellStart"/>
-      <w:r>
-        <w:rPr>
-          <w:szCs w:val="18"/>
-        </w:rPr>
-        <w:t>doi</w:t>
-      </w:r>
-      <w:proofErr w:type="spellEnd"/>
-      <w:r>
-        <w:rPr>
-          <w:szCs w:val="18"/>
-        </w:rPr>
-        <w:t xml:space="preserve"> if provided; otherwise provide the full URL. Archived data sets also may be referenced as long as the material is openly accessible and the repository is committed to archiving the data indefinitely. References to electronic data available only from personal websites or commercial, academic, or government ones where there is no commitment to archiving the data are not permitted in the reference list.</w:t>
+        <w:t>Regularly issued electronic journals and other publications are permitted as references. Include the doi if provided; otherwise provide the full URL. Archived data sets also may be referenced as long as the material is openly accessible and the repository is committed to archiving the data indefinitely. References to electronic data available only from personal websites or commercial, academic, or government ones where there is no commitment to archiving the data are not permitted in the reference list.</w:t>
       </w:r>
     </w:p>
     <w:p>
@@ -11647,21 +11559,7 @@
         <w:rPr>
           <w:szCs w:val="18"/>
         </w:rPr>
-        <w:t xml:space="preserve">[14] Atkins, C. P., and </w:t>
-      </w:r>
-      <w:proofErr w:type="spellStart"/>
-      <w:r>
-        <w:rPr>
-          <w:szCs w:val="18"/>
-        </w:rPr>
-        <w:t>Scantelbury</w:t>
-      </w:r>
-      <w:proofErr w:type="spellEnd"/>
-      <w:r>
-        <w:rPr>
-          <w:szCs w:val="18"/>
-        </w:rPr>
-        <w:t xml:space="preserve">, J. D., “The Activity Coefficient of Sodium Chloride in a Simulated Pore Solution Environment,” </w:t>
+        <w:t xml:space="preserve">[14] Atkins, C. P., and Scantelbury, J. D., “The Activity Coefficient of Sodium Chloride in a Simulated Pore Solution Environment,” </w:t>
       </w:r>
       <w:r>
         <w:rPr>
@@ -11676,7 +11574,7 @@
         </w:rPr>
         <w:t xml:space="preserve"> [online journal], Vol. 1, No. 1, Paper 2, URL: </w:t>
       </w:r>
-      <w:hyperlink r:id="rId19" w:history="1">
+      <w:hyperlink r:id="rId24" w:history="1">
         <w:r>
           <w:rPr>
             <w:rStyle w:val="af1"/>
@@ -11704,21 +11602,7 @@
         <w:rPr>
           <w:szCs w:val="18"/>
         </w:rPr>
-        <w:t>[15] Vickers, A., “10-110 mm/</w:t>
-      </w:r>
-      <w:proofErr w:type="spellStart"/>
-      <w:r>
-        <w:rPr>
-          <w:szCs w:val="18"/>
-        </w:rPr>
-        <w:t>hr</w:t>
-      </w:r>
-      <w:proofErr w:type="spellEnd"/>
-      <w:r>
-        <w:rPr>
-          <w:szCs w:val="18"/>
-        </w:rPr>
-        <w:t xml:space="preserve"> Hypodermic Gravity Design A,” </w:t>
+        <w:t xml:space="preserve">[15] Vickers, A., “10-110 mm/hr Hypodermic Gravity Design A,” </w:t>
       </w:r>
       <w:r>
         <w:rPr>
@@ -11733,7 +11617,7 @@
         </w:rPr>
         <w:t xml:space="preserve"> [online database], URL: </w:t>
       </w:r>
-      <w:hyperlink r:id="rId20" w:history="1">
+      <w:hyperlink r:id="rId25" w:history="1">
         <w:r>
           <w:rPr>
             <w:rStyle w:val="af1"/>
@@ -11855,21 +11739,7 @@
         <w:rPr>
           <w:szCs w:val="18"/>
         </w:rPr>
-        <w:t xml:space="preserve">[17] Scherrer, R., </w:t>
-      </w:r>
-      <w:proofErr w:type="spellStart"/>
-      <w:r>
-        <w:rPr>
-          <w:szCs w:val="18"/>
-        </w:rPr>
-        <w:t>Overholster</w:t>
-      </w:r>
-      <w:proofErr w:type="spellEnd"/>
-      <w:r>
-        <w:rPr>
-          <w:szCs w:val="18"/>
-        </w:rPr>
-        <w:t>, D., and Watson, K., Lockheed Corp., Burbank, CA, U.S. Patent Application for a “Vehicle,” Docket No. P-01-1532, filed 11 Feb. 1979.</w:t>
+        <w:t>[17] Scherrer, R., Overholster, D., and Watson, K., Lockheed Corp., Burbank, CA, U.S. Patent Application for a “Vehicle,” Docket No. P-01-1532, filed 11 Feb. 1979.</w:t>
       </w:r>
     </w:p>
     <w:p>
@@ -12066,8 +11936,8 @@
           <w:lang w:eastAsia="zh-CN"/>
         </w:rPr>
       </w:pPr>
-      <w:bookmarkStart w:id="20" w:name="_Toc198418819"/>
-      <w:bookmarkEnd w:id="19"/>
+      <w:bookmarkStart w:id="22" w:name="_Toc198418819"/>
+      <w:bookmarkEnd w:id="21"/>
       <w:r>
         <w:rPr>
           <w:rFonts w:hint="eastAsia"/>
@@ -12076,7 +11946,7 @@
         <w:lastRenderedPageBreak/>
         <w:t>Appendix</w:t>
       </w:r>
-      <w:bookmarkEnd w:id="20"/>
+      <w:bookmarkEnd w:id="22"/>
     </w:p>
     <w:p>
       <w:pPr>
@@ -12094,17 +11964,17 @@
           <w:lang w:eastAsia="zh-CN"/>
         </w:rPr>
       </w:pPr>
-      <w:bookmarkStart w:id="21" w:name="_Toc198418820"/>
+      <w:bookmarkStart w:id="23" w:name="_Toc198418820"/>
       <w:r>
         <w:rPr>
           <w:lang w:eastAsia="zh-CN"/>
         </w:rPr>
         <w:t>Supplementary</w:t>
       </w:r>
-      <w:bookmarkEnd w:id="21"/>
+      <w:bookmarkEnd w:id="23"/>
     </w:p>
     <w:sectPr>
-      <w:footerReference w:type="default" r:id="rId21"/>
+      <w:footerReference w:type="default" r:id="rId26"/>
       <w:pgSz w:w="11906" w:h="16838"/>
       <w:pgMar w:top="1440" w:right="1800" w:bottom="1440" w:left="1800" w:header="851" w:footer="992" w:gutter="0"/>
       <w:cols w:space="425"/>
@@ -12112,6 +11982,103 @@
     </w:sectPr>
   </w:body>
 </w:document>
+</file>
+
+<file path=word/comments.xml><?xml version="1.0" encoding="utf-8"?>
+<w:comments xmlns:wpc="http://schemas.microsoft.com/office/word/2010/wordprocessingCanvas" xmlns:cx="http://schemas.microsoft.com/office/drawing/2014/chartex" xmlns:cx1="http://schemas.microsoft.com/office/drawing/2015/9/8/chartex" xmlns:cx2="http://schemas.microsoft.com/office/drawing/2015/10/21/chartex" xmlns:cx3="http://schemas.microsoft.com/office/drawing/2016/5/9/chartex" xmlns:cx4="http://schemas.microsoft.com/office/drawing/2016/5/10/chartex" xmlns:cx5="http://schemas.microsoft.com/office/drawing/2016/5/11/chartex" xmlns:cx6="http://schemas.microsoft.com/office/drawing/2016/5/12/chartex" xmlns:cx7="http://schemas.microsoft.com/office/drawing/2016/5/13/chartex" xmlns:cx8="http://schemas.microsoft.com/office/drawing/2016/5/14/chartex" xmlns:mc="http://schemas.openxmlformats.org/markup-compatibility/2006" xmlns:aink="http://schemas.microsoft.com/office/drawing/2016/ink" xmlns:am3d="http://schemas.microsoft.com/office/drawing/2017/model3d" xmlns:o="urn:schemas-microsoft-com:office:office" xmlns:oel="http://schemas.microsoft.com/office/2019/extlst" xmlns:r="http://schemas.openxmlformats.org/officeDocument/2006/relationships" xmlns:m="http://schemas.openxmlformats.org/officeDocument/2006/math" xmlns:v="urn:schemas-microsoft-com:vml" xmlns:wp14="http://schemas.microsoft.com/office/word/2010/wordprocessingDrawing" xmlns:wp="http://schemas.openxmlformats.org/drawingml/2006/wordprocessingDrawing" xmlns:w10="urn:schemas-microsoft-com:office:word" xmlns:w="http://schemas.openxmlformats.org/wordprocessingml/2006/main" xmlns:w14="http://schemas.microsoft.com/office/word/2010/wordml" xmlns:w15="http://schemas.microsoft.com/office/word/2012/wordml" xmlns:w16cex="http://schemas.microsoft.com/office/word/2018/wordml/cex" xmlns:w16cid="http://schemas.microsoft.com/office/word/2016/wordml/cid" xmlns:w16="http://schemas.microsoft.com/office/word/2018/wordml" xmlns:w16du="http://schemas.microsoft.com/office/word/2023/wordml/word16du" xmlns:w16sdtdh="http://schemas.microsoft.com/office/word/2020/wordml/sdtdatahash" xmlns:w16sdtfl="http://schemas.microsoft.com/office/word/2024/wordml/sdtformatlock" xmlns:w16se="http://schemas.microsoft.com/office/word/2015/wordml/symex" xmlns:wpg="http://schemas.microsoft.com/office/word/2010/wordprocessingGroup" xmlns:wpi="http://schemas.microsoft.com/office/word/2010/wordprocessingInk" xmlns:wne="http://schemas.microsoft.com/office/word/2006/wordml" xmlns:wps="http://schemas.microsoft.com/office/word/2010/wordprocessingShape" mc:Ignorable="w14 w15 w16se w16cid w16 w16cex w16sdtdh w16sdtfl w16du wp14">
+  <w:comment w:id="0" w:author="Rebecca Wang" w:date="2025-06-09T20:56:00Z" w:initials="RW">
+    <w:p>
+      <w:pPr>
+        <w:pStyle w:val="a4"/>
+        <w:rPr>
+          <w:lang w:eastAsia="zh-CN"/>
+        </w:rPr>
+      </w:pPr>
+      <w:r>
+        <w:rPr>
+          <w:rStyle w:val="af2"/>
+        </w:rPr>
+        <w:annotationRef/>
+      </w:r>
+      <w:r>
+        <w:rPr>
+          <w:lang w:eastAsia="zh-CN"/>
+        </w:rPr>
+        <w:t>L</w:t>
+      </w:r>
+      <w:r>
+        <w:rPr>
+          <w:rFonts w:hint="eastAsia"/>
+          <w:lang w:eastAsia="zh-CN"/>
+        </w:rPr>
+        <w:t>ogo and institute name at the footer revised</w:t>
+      </w:r>
+    </w:p>
+    <w:p>
+      <w:pPr>
+        <w:pStyle w:val="a4"/>
+        <w:rPr>
+          <w:lang w:eastAsia="zh-CN"/>
+        </w:rPr>
+      </w:pPr>
+    </w:p>
+  </w:comment>
+  <w:comment w:id="1" w:author="Rebecca Wang" w:date="2025-06-09T20:53:00Z" w:initials="RW">
+    <w:p>
+      <w:pPr>
+        <w:pStyle w:val="a4"/>
+        <w:rPr>
+          <w:lang w:eastAsia="zh-CN"/>
+        </w:rPr>
+      </w:pPr>
+      <w:r>
+        <w:rPr>
+          <w:rStyle w:val="af2"/>
+        </w:rPr>
+        <w:annotationRef/>
+      </w:r>
+      <w:r>
+        <w:rPr>
+          <w:lang w:eastAsia="zh-CN"/>
+        </w:rPr>
+        <w:t>L</w:t>
+      </w:r>
+      <w:r>
+        <w:rPr>
+          <w:rFonts w:hint="eastAsia"/>
+          <w:lang w:eastAsia="zh-CN"/>
+        </w:rPr>
+        <w:t>ogo changed</w:t>
+      </w:r>
+    </w:p>
+    <w:p>
+      <w:pPr>
+        <w:pStyle w:val="a4"/>
+      </w:pPr>
+    </w:p>
+  </w:comment>
+</w:comments>
+</file>
+
+<file path=word/commentsExtended.xml><?xml version="1.0" encoding="utf-8"?>
+<w15:commentsEx xmlns:wpc="http://schemas.microsoft.com/office/word/2010/wordprocessingCanvas" xmlns:cx="http://schemas.microsoft.com/office/drawing/2014/chartex" xmlns:cx1="http://schemas.microsoft.com/office/drawing/2015/9/8/chartex" xmlns:cx2="http://schemas.microsoft.com/office/drawing/2015/10/21/chartex" xmlns:cx3="http://schemas.microsoft.com/office/drawing/2016/5/9/chartex" xmlns:cx4="http://schemas.microsoft.com/office/drawing/2016/5/10/chartex" xmlns:cx5="http://schemas.microsoft.com/office/drawing/2016/5/11/chartex" xmlns:cx6="http://schemas.microsoft.com/office/drawing/2016/5/12/chartex" xmlns:cx7="http://schemas.microsoft.com/office/drawing/2016/5/13/chartex" xmlns:cx8="http://schemas.microsoft.com/office/drawing/2016/5/14/chartex" xmlns:mc="http://schemas.openxmlformats.org/markup-compatibility/2006" xmlns:aink="http://schemas.microsoft.com/office/drawing/2016/ink" xmlns:am3d="http://schemas.microsoft.com/office/drawing/2017/model3d" xmlns:o="urn:schemas-microsoft-com:office:office" xmlns:oel="http://schemas.microsoft.com/office/2019/extlst" xmlns:r="http://schemas.openxmlformats.org/officeDocument/2006/relationships" xmlns:m="http://schemas.openxmlformats.org/officeDocument/2006/math" xmlns:v="urn:schemas-microsoft-com:vml" xmlns:wp14="http://schemas.microsoft.com/office/word/2010/wordprocessingDrawing" xmlns:wp="http://schemas.openxmlformats.org/drawingml/2006/wordprocessingDrawing" xmlns:w10="urn:schemas-microsoft-com:office:word" xmlns:w="http://schemas.openxmlformats.org/wordprocessingml/2006/main" xmlns:w14="http://schemas.microsoft.com/office/word/2010/wordml" xmlns:w15="http://schemas.microsoft.com/office/word/2012/wordml" xmlns:w16cex="http://schemas.microsoft.com/office/word/2018/wordml/cex" xmlns:w16cid="http://schemas.microsoft.com/office/word/2016/wordml/cid" xmlns:w16="http://schemas.microsoft.com/office/word/2018/wordml" xmlns:w16du="http://schemas.microsoft.com/office/word/2023/wordml/word16du" xmlns:w16sdtdh="http://schemas.microsoft.com/office/word/2020/wordml/sdtdatahash" xmlns:w16sdtfl="http://schemas.microsoft.com/office/word/2024/wordml/sdtformatlock" xmlns:w16se="http://schemas.microsoft.com/office/word/2015/wordml/symex" xmlns:wpg="http://schemas.microsoft.com/office/word/2010/wordprocessingGroup" xmlns:wpi="http://schemas.microsoft.com/office/word/2010/wordprocessingInk" xmlns:wne="http://schemas.microsoft.com/office/word/2006/wordml" xmlns:wps="http://schemas.microsoft.com/office/word/2010/wordprocessingShape" mc:Ignorable="w14 w15 w16se w16cid w16 w16cex w16sdtdh w16sdtfl w16du wp14">
+  <w15:commentEx w15:paraId="394A1520" w15:done="0"/>
+  <w15:commentEx w15:paraId="6EAB6E20" w15:done="0"/>
+</w15:commentsEx>
+</file>
+
+<file path=word/commentsExtensible.xml><?xml version="1.0" encoding="utf-8"?>
+<w16cex:commentsExtensible xmlns:wpc="http://schemas.microsoft.com/office/word/2010/wordprocessingCanvas" xmlns:cx="http://schemas.microsoft.com/office/drawing/2014/chartex" xmlns:cx1="http://schemas.microsoft.com/office/drawing/2015/9/8/chartex" xmlns:cx2="http://schemas.microsoft.com/office/drawing/2015/10/21/chartex" xmlns:cx3="http://schemas.microsoft.com/office/drawing/2016/5/9/chartex" xmlns:cx4="http://schemas.microsoft.com/office/drawing/2016/5/10/chartex" xmlns:cx5="http://schemas.microsoft.com/office/drawing/2016/5/11/chartex" xmlns:cx6="http://schemas.microsoft.com/office/drawing/2016/5/12/chartex" xmlns:cx7="http://schemas.microsoft.com/office/drawing/2016/5/13/chartex" xmlns:cx8="http://schemas.microsoft.com/office/drawing/2016/5/14/chartex" xmlns:cr="http://schemas.microsoft.com/office/comments/2020/reactions" xmlns:mc="http://schemas.openxmlformats.org/markup-compatibility/2006" xmlns:aink="http://schemas.microsoft.com/office/drawing/2016/ink" xmlns:am3d="http://schemas.microsoft.com/office/drawing/2017/model3d" xmlns:o="urn:schemas-microsoft-com:office:office" xmlns:oel="http://schemas.microsoft.com/office/2019/extlst" xmlns:r="http://schemas.openxmlformats.org/officeDocument/2006/relationships" xmlns:m="http://schemas.openxmlformats.org/officeDocument/2006/math" xmlns:v="urn:schemas-microsoft-com:vml" xmlns:wp14="http://schemas.microsoft.com/office/word/2010/wordprocessingDrawing" xmlns:wp="http://schemas.openxmlformats.org/drawingml/2006/wordprocessingDrawing" xmlns:w10="urn:schemas-microsoft-com:office:word" xmlns:w="http://schemas.openxmlformats.org/wordprocessingml/2006/main" xmlns:w14="http://schemas.microsoft.com/office/word/2010/wordml" xmlns:w15="http://schemas.microsoft.com/office/word/2012/wordml" xmlns:w16cex="http://schemas.microsoft.com/office/word/2018/wordml/cex" xmlns:w16cid="http://schemas.microsoft.com/office/word/2016/wordml/cid" xmlns:w16="http://schemas.microsoft.com/office/word/2018/wordml" xmlns:w16du="http://schemas.microsoft.com/office/word/2023/wordml/word16du" xmlns:w16sdtdh="http://schemas.microsoft.com/office/word/2020/wordml/sdtdatahash" xmlns:w16sdtfl="http://schemas.microsoft.com/office/word/2024/wordml/sdtformatlock" xmlns:w16se="http://schemas.microsoft.com/office/word/2015/wordml/symex" xmlns:wpg="http://schemas.microsoft.com/office/word/2010/wordprocessingGroup" xmlns:wpi="http://schemas.microsoft.com/office/word/2010/wordprocessingInk" xmlns:wne="http://schemas.microsoft.com/office/word/2006/wordml" xmlns:wps="http://schemas.microsoft.com/office/word/2010/wordprocessingShape" mc:Ignorable="w14 w15 w16se w16cid w16 w16cex w16sdtdh w16sdtfl cr w16du wp14">
+  <w16cex:commentExtensible w16cex:durableId="02BC6CB6" w16cex:dateUtc="2025-06-09T12:56:00Z"/>
+  <w16cex:commentExtensible w16cex:durableId="4B8B3B47" w16cex:dateUtc="2025-06-09T12:53:00Z"/>
+</w16cex:commentsExtensible>
+</file>
+
+<file path=word/commentsIds.xml><?xml version="1.0" encoding="utf-8"?>
+<w16cid:commentsIds xmlns:wpc="http://schemas.microsoft.com/office/word/2010/wordprocessingCanvas" xmlns:cx="http://schemas.microsoft.com/office/drawing/2014/chartex" xmlns:cx1="http://schemas.microsoft.com/office/drawing/2015/9/8/chartex" xmlns:cx2="http://schemas.microsoft.com/office/drawing/2015/10/21/chartex" xmlns:cx3="http://schemas.microsoft.com/office/drawing/2016/5/9/chartex" xmlns:cx4="http://schemas.microsoft.com/office/drawing/2016/5/10/chartex" xmlns:cx5="http://schemas.microsoft.com/office/drawing/2016/5/11/chartex" xmlns:cx6="http://schemas.microsoft.com/office/drawing/2016/5/12/chartex" xmlns:cx7="http://schemas.microsoft.com/office/drawing/2016/5/13/chartex" xmlns:cx8="http://schemas.microsoft.com/office/drawing/2016/5/14/chartex" xmlns:mc="http://schemas.openxmlformats.org/markup-compatibility/2006" xmlns:aink="http://schemas.microsoft.com/office/drawing/2016/ink" xmlns:am3d="http://schemas.microsoft.com/office/drawing/2017/model3d" xmlns:o="urn:schemas-microsoft-com:office:office" xmlns:oel="http://schemas.microsoft.com/office/2019/extlst" xmlns:r="http://schemas.openxmlformats.org/officeDocument/2006/relationships" xmlns:m="http://schemas.openxmlformats.org/officeDocument/2006/math" xmlns:v="urn:schemas-microsoft-com:vml" xmlns:wp14="http://schemas.microsoft.com/office/word/2010/wordprocessingDrawing" xmlns:wp="http://schemas.openxmlformats.org/drawingml/2006/wordprocessingDrawing" xmlns:w10="urn:schemas-microsoft-com:office:word" xmlns:w="http://schemas.openxmlformats.org/wordprocessingml/2006/main" xmlns:w14="http://schemas.microsoft.com/office/word/2010/wordml" xmlns:w15="http://schemas.microsoft.com/office/word/2012/wordml" xmlns:w16cex="http://schemas.microsoft.com/office/word/2018/wordml/cex" xmlns:w16cid="http://schemas.microsoft.com/office/word/2016/wordml/cid" xmlns:w16="http://schemas.microsoft.com/office/word/2018/wordml" xmlns:w16du="http://schemas.microsoft.com/office/word/2023/wordml/word16du" xmlns:w16sdtdh="http://schemas.microsoft.com/office/word/2020/wordml/sdtdatahash" xmlns:w16sdtfl="http://schemas.microsoft.com/office/word/2024/wordml/sdtformatlock" xmlns:w16se="http://schemas.microsoft.com/office/word/2015/wordml/symex" xmlns:wpg="http://schemas.microsoft.com/office/word/2010/wordprocessingGroup" xmlns:wpi="http://schemas.microsoft.com/office/word/2010/wordprocessingInk" xmlns:wne="http://schemas.microsoft.com/office/word/2006/wordml" xmlns:wps="http://schemas.microsoft.com/office/word/2010/wordprocessingShape" mc:Ignorable="w14 w15 w16se w16cid w16 w16cex w16sdtdh w16sdtfl w16du wp14">
+  <w16cid:commentId w16cid:paraId="394A1520" w16cid:durableId="02BC6CB6"/>
+  <w16cid:commentId w16cid:paraId="6EAB6E20" w16cid:durableId="4B8B3B47"/>
+</w16cid:commentsIds>
 </file>
 
 <file path=word/endnotes.xml><?xml version="1.0" encoding="utf-8"?>
@@ -12551,7 +12518,7 @@
         <w:szCs w:val="44"/>
         <w:lang w:eastAsia="zh-CN"/>
       </w:rPr>
-      <w:t xml:space="preserve"> U</w:t>
+      <w:t xml:space="preserve"> Shanghai Jiao Tong Universit</w:t>
     </w:r>
     <w:r>
       <w:rPr>
@@ -12560,16 +12527,7 @@
         <w:szCs w:val="44"/>
         <w:lang w:eastAsia="zh-CN"/>
       </w:rPr>
-      <w:t>n</w:t>
-    </w:r>
-    <w:r>
-      <w:rPr>
-        <w:rFonts w:ascii="Times New Roman" w:hAnsi="Times New Roman"/>
-        <w:sz w:val="24"/>
-        <w:szCs w:val="44"/>
-        <w:lang w:eastAsia="zh-CN"/>
-      </w:rPr>
-      <w:t>iversity of Michigan – Shanghai Jiao Tong University Joint Institute</w:t>
+      <w:t>y</w:t>
     </w:r>
   </w:p>
   <w:p>
@@ -12647,16 +12605,23 @@
           </w:pPr>
           <w:r>
             <w:rPr>
-              <w:rStyle w:val="af0"/>
               <w:rFonts w:ascii="Times New Roman" w:hAnsi="Times New Roman"/>
               <w:noProof/>
-              <w:lang w:eastAsia="zh-CN"/>
+              <w:sz w:val="18"/>
             </w:rPr>
             <w:drawing>
-              <wp:inline distT="0" distB="0" distL="0" distR="0" wp14:anchorId="35D944D7" wp14:editId="6B32C50B">
-                <wp:extent cx="2154555" cy="301625"/>
-                <wp:effectExtent l="0" t="0" r="0" b="0"/>
-                <wp:docPr id="13" name="Picture 6"/>
+              <wp:anchor distT="0" distB="0" distL="114300" distR="114300" simplePos="0" relativeHeight="251667456" behindDoc="0" locked="0" layoutInCell="1" allowOverlap="1" wp14:anchorId="0C03FEEB" wp14:editId="6C101FC2">
+                <wp:simplePos x="1371600" y="9517380"/>
+                <wp:positionH relativeFrom="margin">
+                  <wp:posOffset>142875</wp:posOffset>
+                </wp:positionH>
+                <wp:positionV relativeFrom="margin">
+                  <wp:posOffset>1270</wp:posOffset>
+                </wp:positionV>
+                <wp:extent cx="1516380" cy="397510"/>
+                <wp:effectExtent l="0" t="0" r="7620" b="2540"/>
+                <wp:wrapSquare wrapText="bothSides"/>
+                <wp:docPr id="1428020754" name="图片 6"/>
                 <wp:cNvGraphicFramePr>
                   <a:graphicFrameLocks xmlns:a="http://schemas.openxmlformats.org/drawingml/2006/main" noChangeAspect="1"/>
                 </wp:cNvGraphicFramePr>
@@ -12664,20 +12629,17 @@
                   <a:graphicData uri="http://schemas.openxmlformats.org/drawingml/2006/picture">
                     <pic:pic xmlns:pic="http://schemas.openxmlformats.org/drawingml/2006/picture">
                       <pic:nvPicPr>
-                        <pic:cNvPr id="13" name="Picture 6"/>
-                        <pic:cNvPicPr>
-                          <a:picLocks noChangeAspect="1"/>
-                        </pic:cNvPicPr>
+                        <pic:cNvPr id="1428020754" name="图片 6"/>
+                        <pic:cNvPicPr/>
                       </pic:nvPicPr>
                       <pic:blipFill>
-                        <a:blip r:embed="rId1" cstate="print">
+                        <a:blip r:embed="rId1">
                           <a:extLst>
                             <a:ext uri="{28A0092B-C50C-407E-A947-70E740481C1C}">
                               <a14:useLocalDpi xmlns:a14="http://schemas.microsoft.com/office/drawing/2010/main" val="0"/>
                             </a:ext>
                           </a:extLst>
                         </a:blip>
-                        <a:srcRect t="24138" b="25862"/>
                         <a:stretch>
                           <a:fillRect/>
                         </a:stretch>
@@ -12685,7 +12647,7 @@
                       <pic:spPr>
                         <a:xfrm>
                           <a:off x="0" y="0"/>
-                          <a:ext cx="2154804" cy="302149"/>
+                          <a:ext cx="1516380" cy="397510"/>
                         </a:xfrm>
                         <a:prstGeom prst="rect">
                           <a:avLst/>
@@ -12694,7 +12656,13 @@
                     </pic:pic>
                   </a:graphicData>
                 </a:graphic>
-              </wp:inline>
+                <wp14:sizeRelH relativeFrom="margin">
+                  <wp14:pctWidth>0</wp14:pctWidth>
+                </wp14:sizeRelH>
+                <wp14:sizeRelV relativeFrom="margin">
+                  <wp14:pctHeight>0</wp14:pctHeight>
+                </wp14:sizeRelV>
+              </wp:anchor>
             </w:drawing>
           </w:r>
         </w:p>
@@ -12909,13 +12877,13 @@
       <mc:AlternateContent>
         <mc:Choice Requires="wps">
           <w:drawing>
-            <wp:anchor distT="0" distB="0" distL="114300" distR="114300" simplePos="0" relativeHeight="251666432" behindDoc="0" locked="0" layoutInCell="1" allowOverlap="1" wp14:anchorId="15BE2824" wp14:editId="6CB62FFE">
+            <wp:anchor distT="0" distB="0" distL="114300" distR="114300" simplePos="0" relativeHeight="251666432" behindDoc="0" locked="0" layoutInCell="1" allowOverlap="1" wp14:anchorId="15BE2824" wp14:editId="7FE89657">
               <wp:simplePos x="0" y="0"/>
               <wp:positionH relativeFrom="margin">
-                <wp:posOffset>1930631</wp:posOffset>
+                <wp:posOffset>1701800</wp:posOffset>
               </wp:positionH>
               <wp:positionV relativeFrom="paragraph">
-                <wp:posOffset>-481503</wp:posOffset>
+                <wp:posOffset>-481330</wp:posOffset>
               </wp:positionV>
               <wp:extent cx="1409700" cy="704850"/>
               <wp:effectExtent l="0" t="0" r="0" b="0"/>
@@ -13014,7 +12982,7 @@
               <v:stroke joinstyle="miter"/>
               <v:path gradientshapeok="t" o:connecttype="rect"/>
             </v:shapetype>
-            <v:shape id="文本框 18" o:spid="_x0000_s1030" type="#_x0000_t202" style="position:absolute;margin-left:152pt;margin-top:-37.9pt;width:111pt;height:55.5pt;z-index:251666432;visibility:visible;mso-wrap-style:square;mso-width-percent:0;mso-height-percent:0;mso-wrap-distance-left:9pt;mso-wrap-distance-top:0;mso-wrap-distance-right:9pt;mso-wrap-distance-bottom:0;mso-position-horizontal:absolute;mso-position-horizontal-relative:margin;mso-position-vertical:absolute;mso-position-vertical-relative:text;mso-width-percent:0;mso-height-percent:0;mso-width-relative:margin;mso-height-relative:margin;v-text-anchor:top" o:gfxdata="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" filled="f" stroked="f">
+            <v:shape id="文本框 18" o:spid="_x0000_s1030" type="#_x0000_t202" style="position:absolute;margin-left:134pt;margin-top:-37.9pt;width:111pt;height:55.5pt;z-index:251666432;visibility:visible;mso-wrap-style:square;mso-width-percent:0;mso-height-percent:0;mso-wrap-distance-left:9pt;mso-wrap-distance-top:0;mso-wrap-distance-right:9pt;mso-wrap-distance-bottom:0;mso-position-horizontal:absolute;mso-position-horizontal-relative:margin;mso-position-vertical:absolute;mso-position-vertical-relative:text;mso-width-percent:0;mso-height-percent:0;mso-width-relative:margin;mso-height-relative:margin;v-text-anchor:top" o:gfxdata="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" filled="f" stroked="f">
               <v:textbox>
                 <w:txbxContent>
                   <w:p>
@@ -13697,6 +13665,14 @@
     <w:abstractNumId w:val="0"/>
   </w:num>
 </w:numbering>
+</file>
+
+<file path=word/people.xml><?xml version="1.0" encoding="utf-8"?>
+<w15:people xmlns:wpc="http://schemas.microsoft.com/office/word/2010/wordprocessingCanvas" xmlns:cx="http://schemas.microsoft.com/office/drawing/2014/chartex" xmlns:cx1="http://schemas.microsoft.com/office/drawing/2015/9/8/chartex" xmlns:cx2="http://schemas.microsoft.com/office/drawing/2015/10/21/chartex" xmlns:cx3="http://schemas.microsoft.com/office/drawing/2016/5/9/chartex" xmlns:cx4="http://schemas.microsoft.com/office/drawing/2016/5/10/chartex" xmlns:cx5="http://schemas.microsoft.com/office/drawing/2016/5/11/chartex" xmlns:cx6="http://schemas.microsoft.com/office/drawing/2016/5/12/chartex" xmlns:cx7="http://schemas.microsoft.com/office/drawing/2016/5/13/chartex" xmlns:cx8="http://schemas.microsoft.com/office/drawing/2016/5/14/chartex" xmlns:mc="http://schemas.openxmlformats.org/markup-compatibility/2006" xmlns:aink="http://schemas.microsoft.com/office/drawing/2016/ink" xmlns:am3d="http://schemas.microsoft.com/office/drawing/2017/model3d" xmlns:o="urn:schemas-microsoft-com:office:office" xmlns:oel="http://schemas.microsoft.com/office/2019/extlst" xmlns:r="http://schemas.openxmlformats.org/officeDocument/2006/relationships" xmlns:m="http://schemas.openxmlformats.org/officeDocument/2006/math" xmlns:v="urn:schemas-microsoft-com:vml" xmlns:wp14="http://schemas.microsoft.com/office/word/2010/wordprocessingDrawing" xmlns:wp="http://schemas.openxmlformats.org/drawingml/2006/wordprocessingDrawing" xmlns:w10="urn:schemas-microsoft-com:office:word" xmlns:w="http://schemas.openxmlformats.org/wordprocessingml/2006/main" xmlns:w14="http://schemas.microsoft.com/office/word/2010/wordml" xmlns:w15="http://schemas.microsoft.com/office/word/2012/wordml" xmlns:w16cex="http://schemas.microsoft.com/office/word/2018/wordml/cex" xmlns:w16cid="http://schemas.microsoft.com/office/word/2016/wordml/cid" xmlns:w16="http://schemas.microsoft.com/office/word/2018/wordml" xmlns:w16du="http://schemas.microsoft.com/office/word/2023/wordml/word16du" xmlns:w16sdtdh="http://schemas.microsoft.com/office/word/2020/wordml/sdtdatahash" xmlns:w16sdtfl="http://schemas.microsoft.com/office/word/2024/wordml/sdtformatlock" xmlns:w16se="http://schemas.microsoft.com/office/word/2015/wordml/symex" xmlns:wpg="http://schemas.microsoft.com/office/word/2010/wordprocessingGroup" xmlns:wpi="http://schemas.microsoft.com/office/word/2010/wordprocessingInk" xmlns:wne="http://schemas.microsoft.com/office/word/2006/wordml" xmlns:wps="http://schemas.microsoft.com/office/word/2010/wordprocessingShape" mc:Ignorable="w14 w15 w16se w16cid w16 w16cex w16sdtdh w16sdtfl w16du wp14">
+  <w15:person w15:author="Rebecca Wang">
+    <w15:presenceInfo w15:providerId="Windows Live" w15:userId="0dfce83a912ed3a7"/>
+  </w15:person>
+</w15:people>
 </file>
 
 <file path=word/styles.xml><?xml version="1.0" encoding="utf-8"?>

</xml_diff>